<commit_message>
Documentation update. Diagrama de Casos de Uso
</commit_message>
<xml_diff>
--- a/docs/Documentación/SRS - World & Computer.docx
+++ b/docs/Documentación/SRS - World & Computer.docx
@@ -17,8 +17,6 @@
           <w:lang w:eastAsia="en-US"/>
         </w:rPr>
       </w:pPr>
-      <w:bookmarkStart w:id="0" w:name="_GoBack"/>
-      <w:bookmarkEnd w:id="0"/>
       <w:r>
         <w:rPr>
           <w:rFonts w:eastAsia="Calibri"/>
@@ -510,12 +508,21 @@
           <w:sz w:val="24"/>
         </w:rPr>
       </w:pPr>
+      <w:proofErr w:type="spellStart"/>
       <w:r>
         <w:rPr>
           <w:rFonts w:ascii="Times New Roman" w:hAnsi="Times New Roman"/>
           <w:sz w:val="24"/>
         </w:rPr>
-        <w:t>Arrieche Jesús 26.540.950</w:t>
+        <w:t>Arrieche</w:t>
+      </w:r>
+      <w:proofErr w:type="spellEnd"/>
+      <w:r>
+        <w:rPr>
+          <w:rFonts w:ascii="Times New Roman" w:hAnsi="Times New Roman"/>
+          <w:sz w:val="24"/>
+        </w:rPr>
+        <w:t xml:space="preserve"> Jesús 26.540.950</w:t>
       </w:r>
     </w:p>
     <w:p>
@@ -527,12 +534,37 @@
           <w:sz w:val="24"/>
         </w:rPr>
       </w:pPr>
+      <w:proofErr w:type="spellStart"/>
       <w:r>
         <w:rPr>
           <w:rFonts w:ascii="Times New Roman" w:hAnsi="Times New Roman"/>
           <w:sz w:val="24"/>
         </w:rPr>
-        <w:t>Diaz Josnery 26.945.214</w:t>
+        <w:t>Diaz</w:t>
+      </w:r>
+      <w:proofErr w:type="spellEnd"/>
+      <w:r>
+        <w:rPr>
+          <w:rFonts w:ascii="Times New Roman" w:hAnsi="Times New Roman"/>
+          <w:sz w:val="24"/>
+        </w:rPr>
+        <w:t xml:space="preserve"> </w:t>
+      </w:r>
+      <w:proofErr w:type="spellStart"/>
+      <w:r>
+        <w:rPr>
+          <w:rFonts w:ascii="Times New Roman" w:hAnsi="Times New Roman"/>
+          <w:sz w:val="24"/>
+        </w:rPr>
+        <w:t>Josnery</w:t>
+      </w:r>
+      <w:proofErr w:type="spellEnd"/>
+      <w:r>
+        <w:rPr>
+          <w:rFonts w:ascii="Times New Roman" w:hAnsi="Times New Roman"/>
+          <w:sz w:val="24"/>
+        </w:rPr>
+        <w:t xml:space="preserve"> 26.945.214</w:t>
       </w:r>
     </w:p>
     <w:p>
@@ -561,12 +593,21 @@
           <w:sz w:val="24"/>
         </w:rPr>
       </w:pPr>
+      <w:proofErr w:type="spellStart"/>
       <w:r>
         <w:rPr>
           <w:rFonts w:ascii="Times New Roman" w:hAnsi="Times New Roman"/>
           <w:sz w:val="24"/>
         </w:rPr>
-        <w:t>Ramirez Carlos 28.566.432</w:t>
+        <w:t>Ramirez</w:t>
+      </w:r>
+      <w:proofErr w:type="spellEnd"/>
+      <w:r>
+        <w:rPr>
+          <w:rFonts w:ascii="Times New Roman" w:hAnsi="Times New Roman"/>
+          <w:sz w:val="24"/>
+        </w:rPr>
+        <w:t xml:space="preserve"> Carlos 28.566.432</w:t>
       </w:r>
     </w:p>
     <w:p>
@@ -583,7 +624,23 @@
           <w:rFonts w:ascii="Times New Roman" w:hAnsi="Times New Roman"/>
           <w:sz w:val="24"/>
         </w:rPr>
-        <w:t>Noguera Hector 27.349.264</w:t>
+        <w:t xml:space="preserve">Noguera </w:t>
+      </w:r>
+      <w:proofErr w:type="spellStart"/>
+      <w:r>
+        <w:rPr>
+          <w:rFonts w:ascii="Times New Roman" w:hAnsi="Times New Roman"/>
+          <w:sz w:val="24"/>
+        </w:rPr>
+        <w:t>Hector</w:t>
+      </w:r>
+      <w:proofErr w:type="spellEnd"/>
+      <w:r>
+        <w:rPr>
+          <w:rFonts w:ascii="Times New Roman" w:hAnsi="Times New Roman"/>
+          <w:sz w:val="24"/>
+        </w:rPr>
+        <w:t xml:space="preserve"> 27.349.264</w:t>
       </w:r>
     </w:p>
     <w:p>
@@ -628,12 +685,21 @@
         </w:rPr>
         <w:t xml:space="preserve">TUTOR EXTERNO: </w:t>
       </w:r>
+      <w:proofErr w:type="spellStart"/>
       <w:r>
         <w:rPr>
           <w:rFonts w:ascii="Times New Roman" w:hAnsi="Times New Roman"/>
           <w:sz w:val="24"/>
         </w:rPr>
-        <w:t>Ayrons Rea</w:t>
+        <w:t>Ayrons</w:t>
+      </w:r>
+      <w:proofErr w:type="spellEnd"/>
+      <w:r>
+        <w:rPr>
+          <w:rFonts w:ascii="Times New Roman" w:hAnsi="Times New Roman"/>
+          <w:sz w:val="24"/>
+        </w:rPr>
+        <w:t xml:space="preserve"> Rea</w:t>
       </w:r>
     </w:p>
     <w:p>
@@ -888,7 +954,51 @@
           <w:szCs w:val="24"/>
           <w:lang w:val="es-VE"/>
         </w:rPr>
-        <w:t>Sistema de Seguimiento y Control de Inventario y Servicios para la Empresa “World &amp; Computer”</w:t>
+        <w:t>Sistema de Seguimiento y Control de Inventario y Servicios para la Empresa “</w:t>
+      </w:r>
+      <w:proofErr w:type="spellStart"/>
+      <w:r>
+        <w:rPr>
+          <w:bCs w:val="0"/>
+          <w:color w:val="auto"/>
+          <w:sz w:val="28"/>
+          <w:szCs w:val="24"/>
+          <w:lang w:val="es-VE"/>
+        </w:rPr>
+        <w:t>World</w:t>
+      </w:r>
+      <w:proofErr w:type="spellEnd"/>
+      <w:r>
+        <w:rPr>
+          <w:bCs w:val="0"/>
+          <w:color w:val="auto"/>
+          <w:sz w:val="28"/>
+          <w:szCs w:val="24"/>
+          <w:lang w:val="es-VE"/>
+        </w:rPr>
+        <w:t xml:space="preserve"> &amp; </w:t>
+      </w:r>
+      <w:proofErr w:type="spellStart"/>
+      <w:r>
+        <w:rPr>
+          <w:bCs w:val="0"/>
+          <w:color w:val="auto"/>
+          <w:sz w:val="28"/>
+          <w:szCs w:val="24"/>
+          <w:lang w:val="es-VE"/>
+        </w:rPr>
+        <w:t>Computer</w:t>
+      </w:r>
+      <w:proofErr w:type="spellEnd"/>
+      <w:r>
+        <w:rPr>
+          <w:bCs w:val="0"/>
+          <w:color w:val="auto"/>
+          <w:sz w:val="28"/>
+          <w:szCs w:val="24"/>
+          <w:lang w:val="es-VE"/>
+        </w:rPr>
+        <w:t>”</w:t>
       </w:r>
     </w:p>
     <w:p>
@@ -1082,14 +1192,14 @@
           <w:sz w:val="24"/>
         </w:rPr>
       </w:pPr>
-      <w:bookmarkStart w:id="1" w:name="__RefHeading__150_1429349610"/>
-      <w:bookmarkStart w:id="2" w:name="__RefHeading__229_1157270123"/>
-      <w:bookmarkStart w:id="3" w:name="__RefHeading___Toc33411057"/>
-      <w:bookmarkStart w:id="4" w:name="__RefHeading__155_315629709"/>
+      <w:bookmarkStart w:id="0" w:name="__RefHeading__150_1429349610"/>
+      <w:bookmarkStart w:id="1" w:name="__RefHeading__229_1157270123"/>
+      <w:bookmarkStart w:id="2" w:name="__RefHeading___Toc33411057"/>
+      <w:bookmarkStart w:id="3" w:name="__RefHeading__155_315629709"/>
+      <w:bookmarkEnd w:id="0"/>
       <w:bookmarkEnd w:id="1"/>
       <w:bookmarkEnd w:id="2"/>
       <w:bookmarkEnd w:id="3"/>
-      <w:bookmarkEnd w:id="4"/>
       <w:r>
         <w:rPr>
           <w:rFonts w:ascii="Times New Roman" w:hAnsi="Times New Roman" w:cs="Times New Roman"/>
@@ -1243,7 +1353,25 @@
                 <w:b/>
                 <w:sz w:val="24"/>
               </w:rPr>
-              <w:t>Verificado dep. Calidad.</w:t>
+              <w:t xml:space="preserve">Verificado </w:t>
+            </w:r>
+            <w:proofErr w:type="spellStart"/>
+            <w:r>
+              <w:rPr>
+                <w:rFonts w:ascii="Times New Roman" w:hAnsi="Times New Roman" w:cs="Times New Roman"/>
+                <w:b/>
+                <w:sz w:val="24"/>
+              </w:rPr>
+              <w:t>dep</w:t>
+            </w:r>
+            <w:proofErr w:type="spellEnd"/>
+            <w:r>
+              <w:rPr>
+                <w:rFonts w:ascii="Times New Roman" w:hAnsi="Times New Roman" w:cs="Times New Roman"/>
+                <w:b/>
+                <w:sz w:val="24"/>
+              </w:rPr>
+              <w:t>. Calidad.</w:t>
             </w:r>
           </w:p>
         </w:tc>
@@ -1349,8 +1477,18 @@
                 <w:sz w:val="24"/>
                 <w:lang w:val="es-US"/>
               </w:rPr>
-              <w:t>Jesús Arrieche</w:t>
-            </w:r>
+              <w:t xml:space="preserve">Jesús </w:t>
+            </w:r>
+            <w:proofErr w:type="spellStart"/>
+            <w:r>
+              <w:rPr>
+                <w:rFonts w:ascii="Times New Roman" w:hAnsi="Times New Roman" w:cs="Times New Roman"/>
+                <w:sz w:val="24"/>
+                <w:lang w:val="es-US"/>
+              </w:rPr>
+              <w:t>Arrieche</w:t>
+            </w:r>
+            <w:proofErr w:type="spellEnd"/>
           </w:p>
           <w:p>
             <w:pPr>
@@ -1361,14 +1499,34 @@
                 <w:lang w:val="es-US"/>
               </w:rPr>
             </w:pPr>
+            <w:proofErr w:type="spellStart"/>
             <w:r>
               <w:rPr>
                 <w:rFonts w:ascii="Times New Roman" w:hAnsi="Times New Roman" w:cs="Times New Roman"/>
                 <w:sz w:val="24"/>
                 <w:lang w:val="es-US"/>
               </w:rPr>
-              <w:t>Josnery Diaz</w:t>
-            </w:r>
+              <w:t>Josnery</w:t>
+            </w:r>
+            <w:proofErr w:type="spellEnd"/>
+            <w:r>
+              <w:rPr>
+                <w:rFonts w:ascii="Times New Roman" w:hAnsi="Times New Roman" w:cs="Times New Roman"/>
+                <w:sz w:val="24"/>
+                <w:lang w:val="es-US"/>
+              </w:rPr>
+              <w:t xml:space="preserve"> </w:t>
+            </w:r>
+            <w:proofErr w:type="spellStart"/>
+            <w:r>
+              <w:rPr>
+                <w:rFonts w:ascii="Times New Roman" w:hAnsi="Times New Roman" w:cs="Times New Roman"/>
+                <w:sz w:val="24"/>
+                <w:lang w:val="es-US"/>
+              </w:rPr>
+              <w:t>Diaz</w:t>
+            </w:r>
+            <w:proofErr w:type="spellEnd"/>
           </w:p>
           <w:p>
             <w:pPr>
@@ -1410,13 +1568,23 @@
             <w:pPr>
               <w:jc w:val="center"/>
             </w:pPr>
+            <w:proofErr w:type="spellStart"/>
             <w:r>
               <w:rPr>
                 <w:rFonts w:ascii="Times New Roman" w:hAnsi="Times New Roman" w:cs="Times New Roman"/>
                 <w:sz w:val="24"/>
                 <w:lang w:val="es-US"/>
               </w:rPr>
-              <w:t>Hector Noguera</w:t>
+              <w:t>Hector</w:t>
+            </w:r>
+            <w:proofErr w:type="spellEnd"/>
+            <w:r>
+              <w:rPr>
+                <w:rFonts w:ascii="Times New Roman" w:hAnsi="Times New Roman" w:cs="Times New Roman"/>
+                <w:sz w:val="24"/>
+                <w:lang w:val="es-US"/>
+              </w:rPr>
+              <w:t xml:space="preserve"> Noguera</w:t>
             </w:r>
           </w:p>
         </w:tc>
@@ -1440,11 +1608,19 @@
                 <w:lang w:val="en-US"/>
               </w:rPr>
             </w:pPr>
+            <w:proofErr w:type="spellStart"/>
             <w:r>
               <w:rPr>
                 <w:lang w:val="en-US"/>
               </w:rPr>
-              <w:t xml:space="preserve">Gerente General de  </w:t>
+              <w:t>Gerente</w:t>
+            </w:r>
+            <w:proofErr w:type="spellEnd"/>
+            <w:r>
+              <w:rPr>
+                <w:lang w:val="en-US"/>
+              </w:rPr>
+              <w:t xml:space="preserve"> General de  </w:t>
             </w:r>
           </w:p>
           <w:p>
@@ -1886,14 +2062,34 @@
                 <w:lang w:val="fr-FR"/>
               </w:rPr>
             </w:pPr>
+            <w:proofErr w:type="spellStart"/>
             <w:r>
               <w:rPr>
                 <w:rFonts w:ascii="Times New Roman" w:hAnsi="Times New Roman" w:cs="Times New Roman"/>
                 <w:sz w:val="24"/>
                 <w:lang w:val="es-US"/>
               </w:rPr>
-              <w:t>World &amp; Computer</w:t>
-            </w:r>
+              <w:t>World</w:t>
+            </w:r>
+            <w:proofErr w:type="spellEnd"/>
+            <w:r>
+              <w:rPr>
+                <w:rFonts w:ascii="Times New Roman" w:hAnsi="Times New Roman" w:cs="Times New Roman"/>
+                <w:sz w:val="24"/>
+                <w:lang w:val="es-US"/>
+              </w:rPr>
+              <w:t xml:space="preserve"> &amp; </w:t>
+            </w:r>
+            <w:proofErr w:type="spellStart"/>
+            <w:r>
+              <w:rPr>
+                <w:rFonts w:ascii="Times New Roman" w:hAnsi="Times New Roman" w:cs="Times New Roman"/>
+                <w:sz w:val="24"/>
+                <w:lang w:val="es-US"/>
+              </w:rPr>
+              <w:t>Computer</w:t>
+            </w:r>
+            <w:proofErr w:type="spellEnd"/>
           </w:p>
         </w:tc>
         <w:tc>
@@ -1916,6 +2112,7 @@
               </w:tabs>
               <w:jc w:val="center"/>
             </w:pPr>
+            <w:proofErr w:type="spellStart"/>
             <w:r>
               <w:rPr>
                 <w:rFonts w:ascii="Times New Roman" w:hAnsi="Times New Roman" w:cs="Times New Roman"/>
@@ -1924,6 +2121,7 @@
               </w:rPr>
               <w:t>Por</w:t>
             </w:r>
+            <w:proofErr w:type="spellEnd"/>
             <w:r>
               <w:rPr>
                 <w:rFonts w:ascii="Times New Roman" w:hAnsi="Times New Roman" w:cs="Times New Roman"/>
@@ -1932,6 +2130,7 @@
               </w:rPr>
               <w:t xml:space="preserve"> </w:t>
             </w:r>
+            <w:proofErr w:type="gramStart"/>
             <w:r>
               <w:rPr>
                 <w:rFonts w:ascii="Times New Roman" w:hAnsi="Times New Roman" w:cs="Times New Roman"/>
@@ -1948,6 +2147,7 @@
               </w:rPr>
               <w:t xml:space="preserve"> </w:t>
             </w:r>
+            <w:proofErr w:type="spellStart"/>
             <w:r>
               <w:rPr>
                 <w:rFonts w:ascii="Times New Roman" w:hAnsi="Times New Roman" w:cs="Times New Roman"/>
@@ -1956,6 +2156,8 @@
               </w:rPr>
               <w:t>Universidad</w:t>
             </w:r>
+            <w:proofErr w:type="spellEnd"/>
+            <w:proofErr w:type="gramEnd"/>
           </w:p>
         </w:tc>
       </w:tr>
@@ -2173,8 +2375,36 @@
                 <w:sz w:val="24"/>
                 <w:lang w:val="es-US"/>
               </w:rPr>
-              <w:t>Gerente World &amp; Computer</w:t>
-            </w:r>
+              <w:t xml:space="preserve">Gerente </w:t>
+            </w:r>
+            <w:proofErr w:type="spellStart"/>
+            <w:r>
+              <w:rPr>
+                <w:rFonts w:ascii="Times New Roman" w:hAnsi="Times New Roman" w:cs="Times New Roman"/>
+                <w:sz w:val="24"/>
+                <w:lang w:val="es-US"/>
+              </w:rPr>
+              <w:t>World</w:t>
+            </w:r>
+            <w:proofErr w:type="spellEnd"/>
+            <w:r>
+              <w:rPr>
+                <w:rFonts w:ascii="Times New Roman" w:hAnsi="Times New Roman" w:cs="Times New Roman"/>
+                <w:sz w:val="24"/>
+                <w:lang w:val="es-US"/>
+              </w:rPr>
+              <w:t xml:space="preserve"> &amp; </w:t>
+            </w:r>
+            <w:proofErr w:type="spellStart"/>
+            <w:r>
+              <w:rPr>
+                <w:rFonts w:ascii="Times New Roman" w:hAnsi="Times New Roman" w:cs="Times New Roman"/>
+                <w:sz w:val="24"/>
+                <w:lang w:val="es-US"/>
+              </w:rPr>
+              <w:t>Computer</w:t>
+            </w:r>
+            <w:proofErr w:type="spellEnd"/>
           </w:p>
         </w:tc>
         <w:tc>
@@ -2274,14 +2504,14 @@
           <w:szCs w:val="24"/>
         </w:rPr>
       </w:pPr>
-      <w:bookmarkStart w:id="5" w:name="__RefHeading__157_315629709"/>
-      <w:bookmarkStart w:id="6" w:name="__RefHeading__231_1157270123"/>
-      <w:bookmarkStart w:id="7" w:name="__RefHeading___Toc33411058"/>
-      <w:bookmarkStart w:id="8" w:name="__RefHeading__152_1429349610"/>
+      <w:bookmarkStart w:id="4" w:name="__RefHeading__157_315629709"/>
+      <w:bookmarkStart w:id="5" w:name="__RefHeading__231_1157270123"/>
+      <w:bookmarkStart w:id="6" w:name="__RefHeading___Toc33411058"/>
+      <w:bookmarkStart w:id="7" w:name="__RefHeading__152_1429349610"/>
+      <w:bookmarkEnd w:id="4"/>
       <w:bookmarkEnd w:id="5"/>
       <w:bookmarkEnd w:id="6"/>
       <w:bookmarkEnd w:id="7"/>
-      <w:bookmarkEnd w:id="8"/>
       <w:r>
         <w:rPr>
           <w:szCs w:val="24"/>
@@ -3396,14 +3626,14 @@
         </w:rPr>
         <w:t>2</w:t>
       </w:r>
-      <w:bookmarkStart w:id="9" w:name="__RefHeading__233_1157270123"/>
-      <w:bookmarkStart w:id="10" w:name="__RefHeading__154_1429349610"/>
-      <w:bookmarkStart w:id="11" w:name="__RefHeading___Toc33411059"/>
-      <w:bookmarkStart w:id="12" w:name="__RefHeading__159_315629709"/>
+      <w:bookmarkStart w:id="8" w:name="__RefHeading__233_1157270123"/>
+      <w:bookmarkStart w:id="9" w:name="__RefHeading__154_1429349610"/>
+      <w:bookmarkStart w:id="10" w:name="__RefHeading___Toc33411059"/>
+      <w:bookmarkStart w:id="11" w:name="__RefHeading__159_315629709"/>
+      <w:bookmarkEnd w:id="8"/>
       <w:bookmarkEnd w:id="9"/>
       <w:bookmarkEnd w:id="10"/>
       <w:bookmarkEnd w:id="11"/>
-      <w:bookmarkEnd w:id="12"/>
       <w:r>
         <w:rPr>
           <w:b/>
@@ -3808,8 +4038,36 @@
           <w:sz w:val="24"/>
           <w:lang w:val="es-VE"/>
         </w:rPr>
-        <w:t>Sistema de Seguimiento y Control de Inventario y Servicios para la Empresa World &amp; Computer</w:t>
-      </w:r>
+        <w:t xml:space="preserve">Sistema de Seguimiento y Control de Inventario y Servicios para la Empresa </w:t>
+      </w:r>
+      <w:proofErr w:type="spellStart"/>
+      <w:r>
+        <w:rPr>
+          <w:bCs/>
+          <w:sz w:val="24"/>
+          <w:lang w:val="es-VE"/>
+        </w:rPr>
+        <w:t>World</w:t>
+      </w:r>
+      <w:proofErr w:type="spellEnd"/>
+      <w:r>
+        <w:rPr>
+          <w:bCs/>
+          <w:sz w:val="24"/>
+          <w:lang w:val="es-VE"/>
+        </w:rPr>
+        <w:t xml:space="preserve"> &amp; </w:t>
+      </w:r>
+      <w:proofErr w:type="spellStart"/>
+      <w:r>
+        <w:rPr>
+          <w:bCs/>
+          <w:sz w:val="24"/>
+          <w:lang w:val="es-VE"/>
+        </w:rPr>
+        <w:t>Computer</w:t>
+      </w:r>
+      <w:proofErr w:type="spellEnd"/>
       <w:r>
         <w:rPr>
           <w:sz w:val="24"/>
@@ -3859,13 +4117,31 @@
         </w:rPr>
         <w:t xml:space="preserve">, observación directa y pasos para diagnosticar la necesidad primordial a ser cubierta en </w:t>
       </w:r>
+      <w:proofErr w:type="spellStart"/>
       <w:r>
         <w:rPr>
           <w:sz w:val="24"/>
           <w:lang w:val="es-US" w:eastAsia="es-VE"/>
         </w:rPr>
-        <w:t>World &amp; Computer</w:t>
-      </w:r>
+        <w:t>World</w:t>
+      </w:r>
+      <w:proofErr w:type="spellEnd"/>
+      <w:r>
+        <w:rPr>
+          <w:sz w:val="24"/>
+          <w:lang w:val="es-US" w:eastAsia="es-VE"/>
+        </w:rPr>
+        <w:t xml:space="preserve"> &amp; </w:t>
+      </w:r>
+      <w:proofErr w:type="spellStart"/>
+      <w:r>
+        <w:rPr>
+          <w:sz w:val="24"/>
+          <w:lang w:val="es-US" w:eastAsia="es-VE"/>
+        </w:rPr>
+        <w:t>Computer</w:t>
+      </w:r>
+      <w:proofErr w:type="spellEnd"/>
       <w:r>
         <w:rPr>
           <w:sz w:val="24"/>
@@ -3907,8 +4183,36 @@
           <w:sz w:val="24"/>
           <w:lang w:val="es-VE"/>
         </w:rPr>
-        <w:t>a Empresa World &amp; Computer</w:t>
-      </w:r>
+        <w:t xml:space="preserve">a Empresa </w:t>
+      </w:r>
+      <w:proofErr w:type="spellStart"/>
+      <w:r>
+        <w:rPr>
+          <w:bCs/>
+          <w:sz w:val="24"/>
+          <w:lang w:val="es-VE"/>
+        </w:rPr>
+        <w:t>World</w:t>
+      </w:r>
+      <w:proofErr w:type="spellEnd"/>
+      <w:r>
+        <w:rPr>
+          <w:bCs/>
+          <w:sz w:val="24"/>
+          <w:lang w:val="es-VE"/>
+        </w:rPr>
+        <w:t xml:space="preserve"> &amp; </w:t>
+      </w:r>
+      <w:proofErr w:type="spellStart"/>
+      <w:r>
+        <w:rPr>
+          <w:bCs/>
+          <w:sz w:val="24"/>
+          <w:lang w:val="es-VE"/>
+        </w:rPr>
+        <w:t>Computer</w:t>
+      </w:r>
+      <w:proofErr w:type="spellEnd"/>
       <w:r>
         <w:rPr>
           <w:rFonts w:eastAsia="Arial"/>
@@ -4144,8 +4448,8 @@
           <w:szCs w:val="24"/>
         </w:rPr>
       </w:pPr>
-      <w:bookmarkStart w:id="13" w:name="__RefHeading___Toc33411060"/>
-      <w:bookmarkEnd w:id="13"/>
+      <w:bookmarkStart w:id="12" w:name="__RefHeading___Toc33411060"/>
+      <w:bookmarkEnd w:id="12"/>
       <w:r>
         <w:rPr>
           <w:szCs w:val="24"/>
@@ -4162,8 +4466,8 @@
           <w:sz w:val="24"/>
         </w:rPr>
       </w:pPr>
-      <w:bookmarkStart w:id="14" w:name="__RefHeading___Toc33411061"/>
-      <w:bookmarkEnd w:id="14"/>
+      <w:bookmarkStart w:id="13" w:name="__RefHeading___Toc33411061"/>
+      <w:bookmarkEnd w:id="13"/>
       <w:r>
         <w:tab/>
       </w:r>
@@ -4204,14 +4508,34 @@
         </w:rPr>
         <w:t xml:space="preserve"> "</w:t>
       </w:r>
+      <w:proofErr w:type="spellStart"/>
       <w:r>
         <w:rPr>
           <w:bCs/>
           <w:sz w:val="24"/>
           <w:lang w:val="es-US"/>
         </w:rPr>
-        <w:t>World &amp; Computer</w:t>
-      </w:r>
+        <w:t>World</w:t>
+      </w:r>
+      <w:proofErr w:type="spellEnd"/>
+      <w:r>
+        <w:rPr>
+          <w:bCs/>
+          <w:sz w:val="24"/>
+          <w:lang w:val="es-US"/>
+        </w:rPr>
+        <w:t xml:space="preserve"> &amp; </w:t>
+      </w:r>
+      <w:proofErr w:type="spellStart"/>
+      <w:r>
+        <w:rPr>
+          <w:bCs/>
+          <w:sz w:val="24"/>
+          <w:lang w:val="es-US"/>
+        </w:rPr>
+        <w:t>Computer</w:t>
+      </w:r>
+      <w:proofErr w:type="spellEnd"/>
       <w:r>
         <w:rPr>
           <w:bCs/>
@@ -4293,7 +4617,47 @@
           <w:sz w:val="24"/>
           <w:lang w:val="es-VE"/>
         </w:rPr>
-        <w:t>Sistema de Seguimiento y Control de Inventario y Servicios para la Empresa “World &amp; Computer”</w:t>
+        <w:t>Sistema de Seguimiento y Control de Inventario y Servicios para la Empresa “</w:t>
+      </w:r>
+      <w:proofErr w:type="spellStart"/>
+      <w:r>
+        <w:rPr>
+          <w:b/>
+          <w:bCs/>
+          <w:sz w:val="24"/>
+          <w:lang w:val="es-VE"/>
+        </w:rPr>
+        <w:t>World</w:t>
+      </w:r>
+      <w:proofErr w:type="spellEnd"/>
+      <w:r>
+        <w:rPr>
+          <w:b/>
+          <w:bCs/>
+          <w:sz w:val="24"/>
+          <w:lang w:val="es-VE"/>
+        </w:rPr>
+        <w:t xml:space="preserve"> &amp; </w:t>
+      </w:r>
+      <w:proofErr w:type="spellStart"/>
+      <w:r>
+        <w:rPr>
+          <w:b/>
+          <w:bCs/>
+          <w:sz w:val="24"/>
+          <w:lang w:val="es-VE"/>
+        </w:rPr>
+        <w:t>Computer</w:t>
+      </w:r>
+      <w:proofErr w:type="spellEnd"/>
+      <w:r>
+        <w:rPr>
+          <w:b/>
+          <w:bCs/>
+          <w:sz w:val="24"/>
+          <w:lang w:val="es-VE"/>
+        </w:rPr>
+        <w:t>”</w:t>
       </w:r>
       <w:r>
         <w:rPr>
@@ -4432,18 +4796,18 @@
           <w:szCs w:val="24"/>
         </w:rPr>
       </w:pPr>
-      <w:bookmarkStart w:id="15" w:name="__RefHeading___Toc33411062"/>
+      <w:bookmarkStart w:id="14" w:name="__RefHeading___Toc33411062"/>
+      <w:bookmarkEnd w:id="14"/>
+      <w:r>
+        <w:rPr>
+          <w:iCs w:val="0"/>
+          <w:sz w:val="24"/>
+          <w:szCs w:val="24"/>
+        </w:rPr>
+        <w:t>Personal involucrado</w:t>
+      </w:r>
+      <w:bookmarkStart w:id="15" w:name="__RefHeading___Toc33411063"/>
       <w:bookmarkEnd w:id="15"/>
-      <w:r>
-        <w:rPr>
-          <w:iCs w:val="0"/>
-          <w:sz w:val="24"/>
-          <w:szCs w:val="24"/>
-        </w:rPr>
-        <w:t>Personal involucrado</w:t>
-      </w:r>
-      <w:bookmarkStart w:id="16" w:name="__RefHeading___Toc33411063"/>
-      <w:bookmarkEnd w:id="16"/>
     </w:p>
     <w:p>
       <w:pPr>
@@ -4944,12 +5308,21 @@
                 <w:sz w:val="24"/>
               </w:rPr>
             </w:pPr>
+            <w:proofErr w:type="spellStart"/>
             <w:r>
               <w:rPr>
                 <w:sz w:val="24"/>
                 <w:lang w:val="es-VE"/>
               </w:rPr>
-              <w:t>Ayrons Rea</w:t>
+              <w:t>Ayrons</w:t>
+            </w:r>
+            <w:proofErr w:type="spellEnd"/>
+            <w:r>
+              <w:rPr>
+                <w:sz w:val="24"/>
+                <w:lang w:val="es-VE"/>
+              </w:rPr>
+              <w:t xml:space="preserve"> Rea</w:t>
             </w:r>
           </w:p>
         </w:tc>
@@ -5360,6 +5733,7 @@
               </w:rPr>
               <w:t>J</w:t>
             </w:r>
+            <w:proofErr w:type="spellStart"/>
             <w:r>
               <w:rPr>
                 <w:sz w:val="24"/>
@@ -5372,8 +5746,25 @@
                 <w:sz w:val="24"/>
                 <w:lang w:val="es-US"/>
               </w:rPr>
-              <w:t>s Arrieche</w:t>
-            </w:r>
+              <w:t>s</w:t>
+            </w:r>
+            <w:proofErr w:type="spellEnd"/>
+            <w:r>
+              <w:rPr>
+                <w:sz w:val="24"/>
+                <w:lang w:val="es-US"/>
+              </w:rPr>
+              <w:t xml:space="preserve"> </w:t>
+            </w:r>
+            <w:proofErr w:type="spellStart"/>
+            <w:r>
+              <w:rPr>
+                <w:sz w:val="24"/>
+                <w:lang w:val="es-US"/>
+              </w:rPr>
+              <w:t>Arrieche</w:t>
+            </w:r>
+            <w:proofErr w:type="spellEnd"/>
           </w:p>
         </w:tc>
       </w:tr>
@@ -5840,12 +6231,21 @@
                 <w:sz w:val="24"/>
               </w:rPr>
             </w:pPr>
+            <w:proofErr w:type="spellStart"/>
             <w:r>
               <w:rPr>
                 <w:sz w:val="24"/>
                 <w:lang w:val="es-US"/>
               </w:rPr>
-              <w:t>Josnery Díaz</w:t>
+              <w:t>Josnery</w:t>
+            </w:r>
+            <w:proofErr w:type="spellEnd"/>
+            <w:r>
+              <w:rPr>
+                <w:sz w:val="24"/>
+                <w:lang w:val="es-US"/>
+              </w:rPr>
+              <w:t xml:space="preserve"> Díaz</w:t>
             </w:r>
           </w:p>
         </w:tc>
@@ -7294,11 +7694,19 @@
                 <w:sz w:val="24"/>
               </w:rPr>
             </w:pPr>
-            <w:r>
-              <w:rPr>
-                <w:sz w:val="24"/>
-              </w:rPr>
-              <w:t>Hector Noguera</w:t>
+            <w:proofErr w:type="spellStart"/>
+            <w:r>
+              <w:rPr>
+                <w:sz w:val="24"/>
+              </w:rPr>
+              <w:t>Hector</w:t>
+            </w:r>
+            <w:proofErr w:type="spellEnd"/>
+            <w:r>
+              <w:rPr>
+                <w:sz w:val="24"/>
+              </w:rPr>
+              <w:t xml:space="preserve"> Noguera</w:t>
             </w:r>
           </w:p>
         </w:tc>
@@ -7874,7 +8282,43 @@
                 <w:sz w:val="24"/>
                 <w:lang w:val="es-VE"/>
               </w:rPr>
-              <w:t>Sistema de Seguimiento y Control de Inventario y Servicios para la Empresa “World &amp; Computer”</w:t>
+              <w:t>Sistema de Seguimiento y Control de Inventario y Servicios para la Empresa “</w:t>
+            </w:r>
+            <w:proofErr w:type="spellStart"/>
+            <w:r>
+              <w:rPr>
+                <w:bCs/>
+                <w:sz w:val="24"/>
+                <w:lang w:val="es-VE"/>
+              </w:rPr>
+              <w:t>World</w:t>
+            </w:r>
+            <w:proofErr w:type="spellEnd"/>
+            <w:r>
+              <w:rPr>
+                <w:bCs/>
+                <w:sz w:val="24"/>
+                <w:lang w:val="es-VE"/>
+              </w:rPr>
+              <w:t xml:space="preserve"> &amp; </w:t>
+            </w:r>
+            <w:proofErr w:type="spellStart"/>
+            <w:r>
+              <w:rPr>
+                <w:bCs/>
+                <w:sz w:val="24"/>
+                <w:lang w:val="es-VE"/>
+              </w:rPr>
+              <w:t>Computer</w:t>
+            </w:r>
+            <w:proofErr w:type="spellEnd"/>
+            <w:r>
+              <w:rPr>
+                <w:bCs/>
+                <w:sz w:val="24"/>
+                <w:lang w:val="es-VE"/>
+              </w:rPr>
+              <w:t>”</w:t>
             </w:r>
           </w:p>
         </w:tc>
@@ -8238,13 +8682,31 @@
                 <w:sz w:val="24"/>
               </w:rPr>
             </w:pPr>
+            <w:proofErr w:type="spellStart"/>
             <w:r>
               <w:rPr>
                 <w:sz w:val="24"/>
                 <w:lang w:val="es-US"/>
               </w:rPr>
-              <w:t>World &amp; Computer</w:t>
-            </w:r>
+              <w:t>World</w:t>
+            </w:r>
+            <w:proofErr w:type="spellEnd"/>
+            <w:r>
+              <w:rPr>
+                <w:sz w:val="24"/>
+                <w:lang w:val="es-US"/>
+              </w:rPr>
+              <w:t xml:space="preserve"> &amp; </w:t>
+            </w:r>
+            <w:proofErr w:type="spellStart"/>
+            <w:r>
+              <w:rPr>
+                <w:sz w:val="24"/>
+                <w:lang w:val="es-US"/>
+              </w:rPr>
+              <w:t>Computer</w:t>
+            </w:r>
+            <w:proofErr w:type="spellEnd"/>
           </w:p>
         </w:tc>
       </w:tr>
@@ -8314,13 +8776,41 @@
               <w:rPr>
                 <w:sz w:val="24"/>
               </w:rPr>
-              <w:t>Lenguaje de Programación (Hypertext P</w:t>
-            </w:r>
-            <w:r>
-              <w:rPr>
-                <w:sz w:val="24"/>
-              </w:rPr>
-              <w:t>reprocessor).</w:t>
+              <w:t>Lenguaje de Programación (</w:t>
+            </w:r>
+            <w:proofErr w:type="spellStart"/>
+            <w:r>
+              <w:rPr>
+                <w:sz w:val="24"/>
+              </w:rPr>
+              <w:t>Hypertext</w:t>
+            </w:r>
+            <w:proofErr w:type="spellEnd"/>
+            <w:r>
+              <w:rPr>
+                <w:sz w:val="24"/>
+              </w:rPr>
+              <w:t xml:space="preserve"> </w:t>
+            </w:r>
+            <w:proofErr w:type="spellStart"/>
+            <w:r>
+              <w:rPr>
+                <w:sz w:val="24"/>
+              </w:rPr>
+              <w:t>P</w:t>
+            </w:r>
+            <w:r>
+              <w:rPr>
+                <w:sz w:val="24"/>
+              </w:rPr>
+              <w:t>reprocessor</w:t>
+            </w:r>
+            <w:proofErr w:type="spellEnd"/>
+            <w:r>
+              <w:rPr>
+                <w:sz w:val="24"/>
+              </w:rPr>
+              <w:t>).</w:t>
             </w:r>
           </w:p>
         </w:tc>
@@ -8460,87 +8950,59 @@
                 <w:sz w:val="24"/>
               </w:rPr>
             </w:pPr>
+            <w:proofErr w:type="spellStart"/>
             <w:r>
               <w:rPr>
                 <w:bCs/>
                 <w:iCs/>
                 <w:sz w:val="24"/>
               </w:rPr>
-              <w:t>Rational Unified Process.</w:t>
-            </w:r>
-          </w:p>
-        </w:tc>
-      </w:tr>
-      <w:tr>
-        <w:trPr>
-          <w:cantSplit/>
-          <w:trHeight w:val="275"/>
-        </w:trPr>
-        <w:tc>
-          <w:tcPr>
-            <w:tcW w:w="1714" w:type="dxa"/>
-            <w:tcBorders>
-              <w:top w:val="single" w:sz="4" w:space="0" w:color="000001"/>
-              <w:left w:val="single" w:sz="4" w:space="0" w:color="000001"/>
-              <w:bottom w:val="single" w:sz="4" w:space="0" w:color="000001"/>
-              <w:right w:val="single" w:sz="4" w:space="0" w:color="000001"/>
-            </w:tcBorders>
-            <w:shd w:val="clear" w:color="auto" w:fill="FFFFFF"/>
-            <w:tcMar>
-              <w:left w:w="65" w:type="dxa"/>
-            </w:tcMar>
-          </w:tcPr>
-          <w:p>
-            <w:pPr>
-              <w:pStyle w:val="Normalindentado2"/>
-              <w:ind w:left="0"/>
-              <w:jc w:val="both"/>
-              <w:rPr>
-                <w:b/>
-                <w:sz w:val="24"/>
-                <w:lang w:val="es-VE"/>
-              </w:rPr>
-            </w:pPr>
-            <w:r>
-              <w:rPr>
-                <w:b/>
-                <w:sz w:val="24"/>
-                <w:lang w:val="es-VE"/>
-              </w:rPr>
-              <w:t>XP:</w:t>
-            </w:r>
-          </w:p>
-        </w:tc>
-        <w:tc>
-          <w:tcPr>
-            <w:tcW w:w="6022" w:type="dxa"/>
-            <w:tcBorders>
-              <w:top w:val="single" w:sz="6" w:space="0" w:color="000001"/>
-              <w:left w:val="single" w:sz="4" w:space="0" w:color="000001"/>
-              <w:bottom w:val="single" w:sz="6" w:space="0" w:color="000001"/>
-              <w:right w:val="single" w:sz="4" w:space="0" w:color="000001"/>
-            </w:tcBorders>
-            <w:shd w:val="clear" w:color="auto" w:fill="FFFFFF"/>
-            <w:tcMar>
-              <w:left w:w="65" w:type="dxa"/>
-            </w:tcMar>
-          </w:tcPr>
-          <w:p>
-            <w:pPr>
-              <w:pStyle w:val="Normalindentado2"/>
-              <w:ind w:left="0"/>
-              <w:jc w:val="both"/>
+              <w:t>Rational</w:t>
+            </w:r>
+            <w:proofErr w:type="spellEnd"/>
+            <w:r>
               <w:rPr>
                 <w:bCs/>
-                <w:sz w:val="24"/>
-              </w:rPr>
-            </w:pPr>
+                <w:iCs/>
+                <w:sz w:val="24"/>
+              </w:rPr>
+              <w:t xml:space="preserve"> </w:t>
+            </w:r>
+            <w:proofErr w:type="spellStart"/>
             <w:r>
               <w:rPr>
                 <w:bCs/>
-                <w:sz w:val="24"/>
-              </w:rPr>
-              <w:t>Programación Extrema</w:t>
+                <w:iCs/>
+                <w:sz w:val="24"/>
+              </w:rPr>
+              <w:t>Unified</w:t>
+            </w:r>
+            <w:proofErr w:type="spellEnd"/>
+            <w:r>
+              <w:rPr>
+                <w:bCs/>
+                <w:iCs/>
+                <w:sz w:val="24"/>
+              </w:rPr>
+              <w:t xml:space="preserve"> </w:t>
+            </w:r>
+            <w:proofErr w:type="spellStart"/>
+            <w:r>
+              <w:rPr>
+                <w:bCs/>
+                <w:iCs/>
+                <w:sz w:val="24"/>
+              </w:rPr>
+              <w:t>Process</w:t>
+            </w:r>
+            <w:proofErr w:type="spellEnd"/>
+            <w:r>
+              <w:rPr>
+                <w:bCs/>
+                <w:iCs/>
+                <w:sz w:val="24"/>
+              </w:rPr>
+              <w:t>.</w:t>
             </w:r>
           </w:p>
         </w:tc>
@@ -8559,6 +9021,8 @@
           <w:lang w:val="es-ES_tradnl"/>
         </w:rPr>
       </w:pPr>
+      <w:bookmarkStart w:id="16" w:name="_GoBack"/>
+      <w:bookmarkEnd w:id="16"/>
     </w:p>
     <w:p>
       <w:pPr>
@@ -8957,7 +9421,23 @@
                 <w:color w:val="000000"/>
                 <w:sz w:val="24"/>
               </w:rPr>
-              <w:t>Metodología para la Elicitación de Requisitos de Sistemas de Software</w:t>
+              <w:t xml:space="preserve">Metodología para la </w:t>
+            </w:r>
+            <w:proofErr w:type="spellStart"/>
+            <w:r>
+              <w:rPr>
+                <w:color w:val="000000"/>
+                <w:sz w:val="24"/>
+              </w:rPr>
+              <w:t>Elicitación</w:t>
+            </w:r>
+            <w:proofErr w:type="spellEnd"/>
+            <w:r>
+              <w:rPr>
+                <w:color w:val="000000"/>
+                <w:sz w:val="24"/>
+              </w:rPr>
+              <w:t xml:space="preserve"> de Requisitos de Sistemas de Software</w:t>
             </w:r>
           </w:p>
         </w:tc>
@@ -9110,7 +9590,47 @@
           <w:sz w:val="24"/>
           <w:lang w:val="es-VE"/>
         </w:rPr>
-        <w:t>Sistema de Seguimiento y Control de Inventario y Servicios para la Empresa “World &amp; Computer”</w:t>
+        <w:t>Sistema de Seguimiento y Control de Inventario y Servicios para la Empresa “</w:t>
+      </w:r>
+      <w:proofErr w:type="spellStart"/>
+      <w:r>
+        <w:rPr>
+          <w:b/>
+          <w:bCs/>
+          <w:sz w:val="24"/>
+          <w:lang w:val="es-VE"/>
+        </w:rPr>
+        <w:t>World</w:t>
+      </w:r>
+      <w:proofErr w:type="spellEnd"/>
+      <w:r>
+        <w:rPr>
+          <w:b/>
+          <w:bCs/>
+          <w:sz w:val="24"/>
+          <w:lang w:val="es-VE"/>
+        </w:rPr>
+        <w:t xml:space="preserve"> &amp; </w:t>
+      </w:r>
+      <w:proofErr w:type="spellStart"/>
+      <w:r>
+        <w:rPr>
+          <w:b/>
+          <w:bCs/>
+          <w:sz w:val="24"/>
+          <w:lang w:val="es-VE"/>
+        </w:rPr>
+        <w:t>Computer</w:t>
+      </w:r>
+      <w:proofErr w:type="spellEnd"/>
+      <w:r>
+        <w:rPr>
+          <w:b/>
+          <w:bCs/>
+          <w:sz w:val="24"/>
+          <w:lang w:val="es-VE"/>
+        </w:rPr>
+        <w:t>”</w:t>
       </w:r>
       <w:r>
         <w:rPr>
@@ -10492,7 +11012,47 @@
           <w:sz w:val="24"/>
           <w:lang w:val="es-VE" w:eastAsia="es-VE"/>
         </w:rPr>
-        <w:t>Sistema de Seguimiento y Control de Inventario y Servicios para la Empresa “World &amp; Computer”</w:t>
+        <w:t>Sistema de Seguimiento y Control de Inventario y Servicios para la Empresa “</w:t>
+      </w:r>
+      <w:proofErr w:type="spellStart"/>
+      <w:r>
+        <w:rPr>
+          <w:b/>
+          <w:bCs/>
+          <w:sz w:val="24"/>
+          <w:lang w:val="es-VE" w:eastAsia="es-VE"/>
+        </w:rPr>
+        <w:t>World</w:t>
+      </w:r>
+      <w:proofErr w:type="spellEnd"/>
+      <w:r>
+        <w:rPr>
+          <w:b/>
+          <w:bCs/>
+          <w:sz w:val="24"/>
+          <w:lang w:val="es-VE" w:eastAsia="es-VE"/>
+        </w:rPr>
+        <w:t xml:space="preserve"> &amp; </w:t>
+      </w:r>
+      <w:proofErr w:type="spellStart"/>
+      <w:r>
+        <w:rPr>
+          <w:b/>
+          <w:bCs/>
+          <w:sz w:val="24"/>
+          <w:lang w:val="es-VE" w:eastAsia="es-VE"/>
+        </w:rPr>
+        <w:t>Computer</w:t>
+      </w:r>
+      <w:proofErr w:type="spellEnd"/>
+      <w:r>
+        <w:rPr>
+          <w:b/>
+          <w:bCs/>
+          <w:sz w:val="24"/>
+          <w:lang w:val="es-VE" w:eastAsia="es-VE"/>
+        </w:rPr>
+        <w:t>”</w:t>
       </w:r>
       <w:r>
         <w:rPr>
@@ -12771,12 +13331,14 @@
         </w:rPr>
         <w:t xml:space="preserve">El sistema está diseñado bajo un lenguaje de programación PHP; utilizando el paradigma de Programación Orientada a Objeto (POO), con el patrón arquitectónico Modelo Vista Controlador (MVC) y un manejador de Base de Datos: </w:t>
       </w:r>
+      <w:proofErr w:type="spellStart"/>
       <w:r>
         <w:rPr>
           <w:sz w:val="24"/>
         </w:rPr>
         <w:t>Mysql</w:t>
       </w:r>
+      <w:proofErr w:type="spellEnd"/>
       <w:r>
         <w:rPr>
           <w:sz w:val="24"/>
@@ -12801,13 +13363,69 @@
         <w:rPr>
           <w:sz w:val="24"/>
         </w:rPr>
-        <w:t>El sistema validará los formularios según la información que se deba introducir en ellos con JQuery, apoyado con la metodología</w:t>
-      </w:r>
-      <w:r>
-        <w:rPr>
-          <w:sz w:val="24"/>
-        </w:rPr>
-        <w:t xml:space="preserve"> RUP (Rational Unified Process).</w:t>
+        <w:t xml:space="preserve">El sistema validará los formularios según la información que se deba introducir en ellos con </w:t>
+      </w:r>
+      <w:proofErr w:type="spellStart"/>
+      <w:r>
+        <w:rPr>
+          <w:sz w:val="24"/>
+        </w:rPr>
+        <w:t>JQuery</w:t>
+      </w:r>
+      <w:proofErr w:type="spellEnd"/>
+      <w:r>
+        <w:rPr>
+          <w:sz w:val="24"/>
+        </w:rPr>
+        <w:t>, apoyado con la metodología</w:t>
+      </w:r>
+      <w:r>
+        <w:rPr>
+          <w:sz w:val="24"/>
+        </w:rPr>
+        <w:t xml:space="preserve"> RUP (</w:t>
+      </w:r>
+      <w:proofErr w:type="spellStart"/>
+      <w:r>
+        <w:rPr>
+          <w:sz w:val="24"/>
+        </w:rPr>
+        <w:t>Rational</w:t>
+      </w:r>
+      <w:proofErr w:type="spellEnd"/>
+      <w:r>
+        <w:rPr>
+          <w:sz w:val="24"/>
+        </w:rPr>
+        <w:t xml:space="preserve"> </w:t>
+      </w:r>
+      <w:proofErr w:type="spellStart"/>
+      <w:r>
+        <w:rPr>
+          <w:sz w:val="24"/>
+        </w:rPr>
+        <w:t>Unified</w:t>
+      </w:r>
+      <w:proofErr w:type="spellEnd"/>
+      <w:r>
+        <w:rPr>
+          <w:sz w:val="24"/>
+        </w:rPr>
+        <w:t xml:space="preserve"> </w:t>
+      </w:r>
+      <w:proofErr w:type="spellStart"/>
+      <w:r>
+        <w:rPr>
+          <w:sz w:val="24"/>
+        </w:rPr>
+        <w:t>Process</w:t>
+      </w:r>
+      <w:proofErr w:type="spellEnd"/>
+      <w:r>
+        <w:rPr>
+          <w:sz w:val="24"/>
+        </w:rPr>
+        <w:t>).</w:t>
       </w:r>
     </w:p>
     <w:p>
@@ -12839,8 +13457,16 @@
         <w:rPr>
           <w:sz w:val="24"/>
         </w:rPr>
-        <w:t xml:space="preserve"> Google Chrome</w:t>
-      </w:r>
+        <w:t xml:space="preserve"> Google </w:t>
+      </w:r>
+      <w:proofErr w:type="spellStart"/>
+      <w:r>
+        <w:rPr>
+          <w:sz w:val="24"/>
+        </w:rPr>
+        <w:t>Chrome</w:t>
+      </w:r>
+      <w:proofErr w:type="spellEnd"/>
       <w:r>
         <w:rPr>
           <w:sz w:val="24"/>
@@ -22867,7 +23493,23 @@
           <w:sz w:val="24"/>
           <w:lang w:val="es-VE"/>
         </w:rPr>
-        <w:t xml:space="preserve"> Mozilla Firefox y Google Chrome.</w:t>
+        <w:t xml:space="preserve"> Mozilla Firefox y Google </w:t>
+      </w:r>
+      <w:proofErr w:type="spellStart"/>
+      <w:r>
+        <w:rPr>
+          <w:sz w:val="24"/>
+          <w:lang w:val="es-VE"/>
+        </w:rPr>
+        <w:t>Chrome</w:t>
+      </w:r>
+      <w:proofErr w:type="spellEnd"/>
+      <w:r>
+        <w:rPr>
+          <w:sz w:val="24"/>
+          <w:lang w:val="es-VE"/>
+        </w:rPr>
+        <w:t>.</w:t>
       </w:r>
     </w:p>
     <w:p>
@@ -23169,7 +23811,21 @@
         </w:rPr>
         <w:lastRenderedPageBreak/>
         <w:tab/>
-        <w:t xml:space="preserve"> Mozilla Firefox y Google Chrome.</w:t>
+        <w:t xml:space="preserve"> Mozilla Firefox y Google </w:t>
+      </w:r>
+      <w:proofErr w:type="spellStart"/>
+      <w:r>
+        <w:rPr>
+          <w:rFonts w:ascii="Arial" w:hAnsi="Arial" w:cs="Arial"/>
+        </w:rPr>
+        <w:t>Chrome</w:t>
+      </w:r>
+      <w:proofErr w:type="spellEnd"/>
+      <w:r>
+        <w:rPr>
+          <w:rFonts w:ascii="Arial" w:hAnsi="Arial" w:cs="Arial"/>
+        </w:rPr>
+        <w:t>.</w:t>
       </w:r>
     </w:p>
     <w:p>
@@ -46141,6 +46797,7 @@
         <w:rPr>
           <w:rFonts w:ascii="Arial" w:hAnsi="Arial" w:cs="Arial"/>
         </w:rPr>
+        <w:lastRenderedPageBreak/>
         <w:t>El sistema proporcionará a los usuarios, un funcionamiento eficaz, un  rendimiento de un 99% en el manejo del sistema y la transición de tiempo de respuesta al usuario que será</w:t>
       </w:r>
       <w:r>
@@ -46655,6 +47312,7 @@
           <w:shd w:val="clear" w:color="auto" w:fill="FFFFFF"/>
         </w:rPr>
       </w:pPr>
+      <w:proofErr w:type="spellStart"/>
       <w:r>
         <w:rPr>
           <w:b/>
@@ -46663,6 +47321,7 @@
         </w:rPr>
         <w:t>Mantenibilidad</w:t>
       </w:r>
+      <w:proofErr w:type="spellEnd"/>
     </w:p>
     <w:p>
       <w:pPr>
@@ -46825,7 +47484,14 @@
         <w:rPr>
           <w:rFonts w:ascii="Arial" w:hAnsi="Arial" w:cs="Arial"/>
         </w:rPr>
-        <w:t>El sistema por ser bajo entorno Web se ejecutará en diferentes plataformas (multiplataforma).</w:t>
+        <w:t xml:space="preserve">El sistema por ser bajo entorno Web se ejecutará en diferentes </w:t>
+      </w:r>
+      <w:r>
+        <w:rPr>
+          <w:rFonts w:ascii="Arial" w:hAnsi="Arial" w:cs="Arial"/>
+        </w:rPr>
+        <w:lastRenderedPageBreak/>
+        <w:t>plataformas (multiplataforma).</w:t>
       </w:r>
     </w:p>
     <w:p>
@@ -46855,6 +47521,7 @@
         </w:rPr>
         <w:t xml:space="preserve">La aplicación será desarrollada con la metodología RUP con un patrón arquitectónico MVC (Modelo Vista Controlador), bajo un lenguaje programador PHP y un manejador de base de datos </w:t>
       </w:r>
+      <w:proofErr w:type="spellStart"/>
       <w:r>
         <w:rPr>
           <w:sz w:val="24"/>
@@ -46863,6 +47530,7 @@
         </w:rPr>
         <w:t>Mysql</w:t>
       </w:r>
+      <w:proofErr w:type="spellEnd"/>
       <w:r>
         <w:rPr>
           <w:sz w:val="24"/>
@@ -47561,7 +48229,43 @@
               <w:bCs/>
               <w:lang w:val="es-VE"/>
             </w:rPr>
-            <w:t>io y Servicios para la Empresa ‘World &amp; Computer’</w:t>
+            <w:t>io y Servicios para la Empresa ‘</w:t>
+          </w:r>
+          <w:proofErr w:type="spellStart"/>
+          <w:r>
+            <w:rPr>
+              <w:b/>
+              <w:bCs/>
+              <w:lang w:val="es-VE"/>
+            </w:rPr>
+            <w:t>World</w:t>
+          </w:r>
+          <w:proofErr w:type="spellEnd"/>
+          <w:r>
+            <w:rPr>
+              <w:b/>
+              <w:bCs/>
+              <w:lang w:val="es-VE"/>
+            </w:rPr>
+            <w:t xml:space="preserve"> &amp; </w:t>
+          </w:r>
+          <w:proofErr w:type="spellStart"/>
+          <w:r>
+            <w:rPr>
+              <w:b/>
+              <w:bCs/>
+              <w:lang w:val="es-VE"/>
+            </w:rPr>
+            <w:t>Computer</w:t>
+          </w:r>
+          <w:proofErr w:type="spellEnd"/>
+          <w:r>
+            <w:rPr>
+              <w:b/>
+              <w:bCs/>
+              <w:lang w:val="es-VE"/>
+            </w:rPr>
+            <w:t>’</w:t>
           </w:r>
           <w:r>
             <w:rPr>
@@ -47649,7 +48353,7 @@
               <w:noProof/>
               <w:color w:val="241A61"/>
             </w:rPr>
-            <w:t>22</w:t>
+            <w:t>9</w:t>
           </w:r>
           <w:r>
             <w:rPr>
@@ -54007,7 +54711,7 @@
 </file>
 
 <file path=customXml/itemProps1.xml><?xml version="1.0" encoding="utf-8"?>
-<ds:datastoreItem xmlns:ds="http://schemas.openxmlformats.org/officeDocument/2006/customXml" ds:itemID="{098CAE23-822B-49FC-A269-E874B16AFD13}">
+<ds:datastoreItem xmlns:ds="http://schemas.openxmlformats.org/officeDocument/2006/customXml" ds:itemID="{92891F1B-EDCB-455F-B1BF-B3C2C0417BBE}">
   <ds:schemaRefs>
     <ds:schemaRef ds:uri="http://schemas.openxmlformats.org/officeDocument/2006/bibliography"/>
   </ds:schemaRefs>

</xml_diff>